<commit_message>
Updated Canvas Final AI Assignment Template
</commit_message>
<xml_diff>
--- a/Final Report.docx
+++ b/Final Report.docx
@@ -8,14 +8,14 @@
         <w:spacing w:before="80" w:after="80" w:line="276" w:lineRule="auto"/>
         <w:jc w:val="center"/>
         <w:rPr>
-          <w:rFonts w:ascii="Arial" w:eastAsia="Arial" w:hAnsi="Arial" w:cs="Arial"/>
-          <w:b/>
-          <w:color w:val="000000"/>
-        </w:rPr>
-      </w:pPr>
-      <w:r>
-        <w:rPr>
-          <w:rFonts w:ascii="Arial" w:eastAsia="Arial" w:hAnsi="Arial" w:cs="Arial"/>
+          <w:rFonts w:ascii="Times New Roman" w:eastAsia="Arial" w:hAnsi="Times New Roman" w:cs="Times New Roman"/>
+          <w:b/>
+          <w:color w:val="000000"/>
+        </w:rPr>
+      </w:pPr>
+      <w:r>
+        <w:rPr>
+          <w:rFonts w:ascii="Times New Roman" w:eastAsia="Arial" w:hAnsi="Times New Roman" w:cs="Times New Roman"/>
           <w:b/>
           <w:color w:val="000000"/>
         </w:rPr>
@@ -199,7 +199,24 @@
           <w:rFonts w:ascii="Times New Roman" w:eastAsia="Arial" w:hAnsi="Times New Roman" w:cs="Times New Roman"/>
           <w:color w:val="000000"/>
         </w:rPr>
-        <w:t xml:space="preserve">We made this algorithm more efficient by adding an additional optional parameter, </w:t>
+        <w:t xml:space="preserve">We made this algorithm more efficient by adding an additional optional </w:t>
+      </w:r>
+      <w:r>
+        <w:rPr>
+          <w:rFonts w:ascii="Times New Roman" w:eastAsia="Arial" w:hAnsi="Times New Roman" w:cs="Times New Roman"/>
+          <w:color w:val="000000"/>
+        </w:rPr>
+        <w:t xml:space="preserve">keyword </w:t>
+      </w:r>
+      <w:r>
+        <w:rPr>
+          <w:rFonts w:ascii="Times New Roman" w:eastAsia="Arial" w:hAnsi="Times New Roman" w:cs="Times New Roman"/>
+          <w:color w:val="000000"/>
+        </w:rPr>
+        <w:t>parameter,</w:t>
+      </w:r>
+      <w:r>
+        <w:t xml:space="preserve"> </w:t>
       </w:r>
       <w:proofErr w:type="spellStart"/>
       <w:r>
@@ -207,7 +224,7 @@
           <w:rFonts w:ascii="Times New Roman" w:eastAsia="Arial" w:hAnsi="Times New Roman" w:cs="Times New Roman"/>
           <w:color w:val="000000"/>
         </w:rPr>
-        <w:t>last_assigned_arg</w:t>
+        <w:t>last_assigned_vars</w:t>
       </w:r>
       <w:proofErr w:type="spellEnd"/>
       <w:r>
@@ -239,7 +256,42 @@
           <w:rFonts w:ascii="Times New Roman" w:eastAsia="Arial" w:hAnsi="Times New Roman" w:cs="Times New Roman"/>
           <w:color w:val="000000"/>
         </w:rPr>
-        <w:t xml:space="preserve">We also utilized variable and value ordering heuristics. For our variable ordering heuristic, we found the smallest domain variable, then used minimum degree as a tiebreaker, and then the presence of the highest frequency assigned value as the second tie breaker. For our value ordering heuristic, we used the heuristic of most frequently assigned value. </w:t>
+        <w:t>We also utilized variable and value ordering heuristics. For our variable ordering heuristic, we found the smallest domain variable, then used minimum degree as a tiebreaker, and then the presence of the highest frequency assigned value</w:t>
+      </w:r>
+      <w:r>
+        <w:rPr>
+          <w:rFonts w:ascii="Times New Roman" w:eastAsia="Arial" w:hAnsi="Times New Roman" w:cs="Times New Roman"/>
+          <w:color w:val="000000"/>
+        </w:rPr>
+        <w:t xml:space="preserve"> in the domain of a variable</w:t>
+      </w:r>
+      <w:r>
+        <w:rPr>
+          <w:rFonts w:ascii="Times New Roman" w:eastAsia="Arial" w:hAnsi="Times New Roman" w:cs="Times New Roman"/>
+          <w:color w:val="000000"/>
+        </w:rPr>
+        <w:t xml:space="preserve"> as the second tie breaker. For our value ordering heuristic, we used the heuristic of most frequently assigned value. </w:t>
+      </w:r>
+      <w:r>
+        <w:rPr>
+          <w:rFonts w:ascii="Times New Roman" w:eastAsia="Arial" w:hAnsi="Times New Roman" w:cs="Times New Roman"/>
+          <w:color w:val="000000"/>
+        </w:rPr>
+        <w:t xml:space="preserve">We found that these heuristics combined with our various pruning methods were more stable than </w:t>
+      </w:r>
+      <w:r>
+        <w:rPr>
+          <w:rFonts w:ascii="Times New Roman" w:eastAsia="Arial" w:hAnsi="Times New Roman" w:cs="Times New Roman"/>
+          <w:color w:val="000000"/>
+        </w:rPr>
+        <w:t xml:space="preserve">MAD with LCV, </w:t>
+      </w:r>
+      <w:r>
+        <w:rPr>
+          <w:rFonts w:ascii="Times New Roman" w:eastAsia="Arial" w:hAnsi="Times New Roman" w:cs="Times New Roman"/>
+          <w:color w:val="000000"/>
+        </w:rPr>
+        <w:t xml:space="preserve">in that they were able to solve more boards, although sometimes resulting in more backtracks than MAD with LCV. </w:t>
       </w:r>
     </w:p>
     <w:p>
@@ -514,7 +566,15 @@
           <w:bCs/>
           <w:color w:val="000000"/>
         </w:rPr>
-        <w:t xml:space="preserve">We ran our incorrect Norvig's checks on several boards, and realized that it was not any better than forward checking. We then rechecked Norvig's algorithm, and reimplemented it to correctly look through all constraints. </w:t>
+        <w:t>We ran our incorrect Norvig's checks on several boards, and realized that it was not any better than forward checking. We then rechecked Norvig's algorithm, and reimplemented it to correctly look through all constraints.</w:t>
+      </w:r>
+      <w:r>
+        <w:rPr>
+          <w:rFonts w:ascii="Times New Roman" w:eastAsia="Arial" w:hAnsi="Times New Roman" w:cs="Times New Roman"/>
+          <w:bCs/>
+          <w:color w:val="000000"/>
+        </w:rPr>
+        <w:t xml:space="preserve"> </w:t>
       </w:r>
     </w:p>
     <w:p>
@@ -533,35 +593,11 @@
         <w:widowControl w:val="0"/>
         <w:spacing w:before="80" w:after="0" w:line="240" w:lineRule="auto"/>
         <w:rPr>
-          <w:rFonts w:ascii="Times New Roman" w:eastAsia="Arial" w:hAnsi="Times New Roman" w:cs="Times New Roman"/>
-          <w:b/>
-          <w:color w:val="000000"/>
-        </w:rPr>
-      </w:pPr>
-      <w:r>
-        <w:rPr>
-          <w:rFonts w:ascii="Times New Roman" w:eastAsia="Arial" w:hAnsi="Times New Roman" w:cs="Times New Roman"/>
-          <w:b/>
-          <w:color w:val="000000"/>
-        </w:rPr>
-        <w:t xml:space="preserve">III. In about 1/4 page of text, provide suggestions for improving </w:t>
-      </w:r>
-      <w:r>
-        <w:rPr>
-          <w:rFonts w:ascii="Times New Roman" w:eastAsia="Arial" w:hAnsi="Times New Roman" w:cs="Times New Roman"/>
-          <w:b/>
-          <w:color w:val="000000"/>
-        </w:rPr>
-        <w:t>the intelligence/performance of your agent</w:t>
-      </w:r>
-      <w:r>
-        <w:rPr>
-          <w:rFonts w:ascii="Times New Roman" w:eastAsia="Arial" w:hAnsi="Times New Roman" w:cs="Times New Roman"/>
-          <w:b/>
-          <w:color w:val="000000"/>
-        </w:rPr>
-        <w:t>.</w:t>
-      </w:r>
+          <w:rFonts w:ascii="Arial" w:eastAsia="Arial" w:hAnsi="Arial" w:cs="Arial"/>
+          <w:b/>
+          <w:color w:val="000000"/>
+        </w:rPr>
+      </w:pPr>
     </w:p>
     <w:p>
       <w:pPr>
@@ -569,6 +605,42 @@
         <w:spacing w:before="80" w:after="0" w:line="240" w:lineRule="auto"/>
         <w:rPr>
           <w:rFonts w:ascii="Times New Roman" w:eastAsia="Arial" w:hAnsi="Times New Roman" w:cs="Times New Roman"/>
+          <w:b/>
+          <w:color w:val="000000"/>
+        </w:rPr>
+      </w:pPr>
+      <w:r>
+        <w:rPr>
+          <w:rFonts w:ascii="Times New Roman" w:eastAsia="Arial" w:hAnsi="Times New Roman" w:cs="Times New Roman"/>
+          <w:b/>
+          <w:color w:val="000000"/>
+        </w:rPr>
+        <w:lastRenderedPageBreak/>
+        <w:t xml:space="preserve">III. In about 1/4 page of text, provide suggestions for improving </w:t>
+      </w:r>
+      <w:r>
+        <w:rPr>
+          <w:rFonts w:ascii="Times New Roman" w:eastAsia="Arial" w:hAnsi="Times New Roman" w:cs="Times New Roman"/>
+          <w:b/>
+          <w:color w:val="000000"/>
+        </w:rPr>
+        <w:t>the intelligence/performance of your agent</w:t>
+      </w:r>
+      <w:r>
+        <w:rPr>
+          <w:rFonts w:ascii="Times New Roman" w:eastAsia="Arial" w:hAnsi="Times New Roman" w:cs="Times New Roman"/>
+          <w:b/>
+          <w:color w:val="000000"/>
+        </w:rPr>
+        <w:t>.</w:t>
+      </w:r>
+    </w:p>
+    <w:p>
+      <w:pPr>
+        <w:widowControl w:val="0"/>
+        <w:spacing w:before="80" w:after="0" w:line="240" w:lineRule="auto"/>
+        <w:rPr>
+          <w:rFonts w:ascii="Times New Roman" w:eastAsia="Arial" w:hAnsi="Times New Roman" w:cs="Times New Roman"/>
           <w:bCs/>
           <w:color w:val="000000"/>
         </w:rPr>
@@ -595,16 +667,7 @@
           <w:bCs/>
           <w:color w:val="000000"/>
         </w:rPr>
-        <w:t xml:space="preserve"> if there are two lines, each having </w:t>
-      </w:r>
-      <w:r>
-        <w:rPr>
-          <w:rFonts w:ascii="Times New Roman" w:eastAsia="Arial" w:hAnsi="Times New Roman" w:cs="Times New Roman"/>
-          <w:bCs/>
-          <w:color w:val="000000"/>
-        </w:rPr>
-        <w:lastRenderedPageBreak/>
-        <w:t xml:space="preserve">the same two </w:t>
+        <w:t xml:space="preserve"> if there are two lines, each having the same two </w:t>
       </w:r>
       <w:r>
         <w:rPr>
@@ -653,6 +716,14 @@
           <w:color w:val="000000"/>
         </w:rPr>
         <w:t xml:space="preserve">The performance of our agent could also be improved by porting it from Python to C++, to have an improvement of about 100x magnitude in running time, which might help our agent to solve more complex boards. </w:t>
+      </w:r>
+      <w:r>
+        <w:rPr>
+          <w:rFonts w:ascii="Times New Roman" w:eastAsia="Arial" w:hAnsi="Times New Roman" w:cs="Times New Roman"/>
+          <w:bCs/>
+          <w:color w:val="000000"/>
+        </w:rPr>
+        <w:t xml:space="preserve">We could also definitely optimize the memory usage and time complexity of our various functions and heuristics, which could improve the performance of our AI. </w:t>
       </w:r>
     </w:p>
     <w:sectPr>
@@ -1488,6 +1559,12 @@
 </file>
 
 <file path=customXml/item1.xml><?xml version="1.0" encoding="utf-8"?>
+<go:gDocsCustomXmlDataStorage xmlns:go="http://customooxmlschemas.google.com/" xmlns:r="http://schemas.openxmlformats.org/officeDocument/2006/relationships">
+  <go:docsCustomData xmlns:go="http://customooxmlschemas.google.com/" roundtripDataSignature="AMtx7mhNImCRFHkSxvPTyT28XRaJyg6TpQ==">AMUW2mXH2jbLGtUhq9eF3O+Hy3SEE0AuOQJSamqLNXyBZNY1oL+KggjOggWYcz0U2+ErNlXF+sfuYQ0V1PgEM1a9wDaEFCwb+1sbsLxWC/9BscuRR4hGSWI=</go:docsCustomData>
+</go:gDocsCustomXmlDataStorage>
+</file>
+
+<file path=customXml/item2.xml><?xml version="1.0" encoding="utf-8"?>
 <s:customData xmlns="http://www.wps.cn/officeDocument/2013/wpsCustomData" xmlns:s="http://www.wps.cn/officeDocument/2013/wpsCustomData">
   <customSectProps>
     <customSectPr/>
@@ -1495,25 +1572,19 @@
 </s:customData>
 </file>
 
-<file path=customXml/item2.xml><?xml version="1.0" encoding="utf-8"?>
-<go:gDocsCustomXmlDataStorage xmlns:go="http://customooxmlschemas.google.com/" xmlns:r="http://schemas.openxmlformats.org/officeDocument/2006/relationships">
-  <go:docsCustomData xmlns:go="http://customooxmlschemas.google.com/" roundtripDataSignature="AMtx7mhNImCRFHkSxvPTyT28XRaJyg6TpQ==">AMUW2mXH2jbLGtUhq9eF3O+Hy3SEE0AuOQJSamqLNXyBZNY1oL+KggjOggWYcz0U2+ErNlXF+sfuYQ0V1PgEM1a9wDaEFCwb+1sbsLxWC/9BscuRR4hGSWI=</go:docsCustomData>
-</go:gDocsCustomXmlDataStorage>
-</file>
-
 <file path=customXml/itemProps1.xml><?xml version="1.0" encoding="utf-8"?>
-<ds:datastoreItem xmlns:ds="http://schemas.openxmlformats.org/officeDocument/2006/customXml" ds:itemID="{B1977F7D-205B-4081-913C-38D41E755F92}">
-  <ds:schemaRefs>
-    <ds:schemaRef ds:uri="http://www.wps.cn/officeDocument/2013/wpsCustomData"/>
-  </ds:schemaRefs>
-</ds:datastoreItem>
-</file>
-
-<file path=customXml/itemProps2.xml><?xml version="1.0" encoding="utf-8"?>
 <ds:datastoreItem xmlns:ds="http://schemas.openxmlformats.org/officeDocument/2006/customXml" ds:itemID="{11111111-1234-1234-1234-123412341234}">
   <ds:schemaRefs>
     <ds:schemaRef ds:uri="http://customooxmlschemas.google.com/"/>
     <ds:schemaRef ds:uri="http://schemas.openxmlformats.org/officeDocument/2006/relationships"/>
   </ds:schemaRefs>
 </ds:datastoreItem>
+</file>
+
+<file path=customXml/itemProps2.xml><?xml version="1.0" encoding="utf-8"?>
+<ds:datastoreItem xmlns:ds="http://schemas.openxmlformats.org/officeDocument/2006/customXml" ds:itemID="{B1977F7D-205B-4081-913C-38D41E755F92}">
+  <ds:schemaRefs>
+    <ds:schemaRef ds:uri="http://www.wps.cn/officeDocument/2013/wpsCustomData"/>
+  </ds:schemaRefs>
+</ds:datastoreItem>
 </file>
</xml_diff>

<commit_message>
Canvas Submission Final Report
The version of the Final Report that will be submitted to Canvas
</commit_message>
<xml_diff>
--- a/Final Report.docx
+++ b/Final Report.docx
@@ -52,7 +52,7 @@
       <w:r>
         <w:rPr>
           <w:rFonts w:ascii="Times New Roman" w:eastAsia="Arial" w:hAnsi="Times New Roman" w:cs="Times New Roman"/>
-          <w:bCs/>
+          <w:b/>
         </w:rPr>
         <w:t>Sudokask</w:t>
       </w:r>
@@ -178,7 +178,51 @@
           <w:rFonts w:ascii="Times New Roman" w:eastAsia="Arial" w:hAnsi="Times New Roman" w:cs="Times New Roman"/>
           <w:color w:val="000000"/>
         </w:rPr>
-        <w:t>algorithm used several search heuristics and pruning. We first used arc consistency and forward checking on assignments, which would remove values from the domain of their neighbors if a variable is assigned, and if a variable has only one possible place to assign a value, then we would assign that value and call forward checking on it.</w:t>
+        <w:t xml:space="preserve">algorithm used several search heuristics and pruning. We first used arc consistency and forward checking on assignments, which would remove values from the domain of their neighbors if a variable </w:t>
+      </w:r>
+      <w:proofErr w:type="gramStart"/>
+      <w:r>
+        <w:rPr>
+          <w:rFonts w:ascii="Times New Roman" w:eastAsia="Arial" w:hAnsi="Times New Roman" w:cs="Times New Roman"/>
+          <w:color w:val="000000"/>
+        </w:rPr>
+        <w:t>is</w:t>
+      </w:r>
+      <w:proofErr w:type="gramEnd"/>
+      <w:r>
+        <w:rPr>
+          <w:rFonts w:ascii="Times New Roman" w:eastAsia="Arial" w:hAnsi="Times New Roman" w:cs="Times New Roman"/>
+          <w:color w:val="000000"/>
+        </w:rPr>
+        <w:t xml:space="preserve"> assigned, and if a </w:t>
+      </w:r>
+      <w:r>
+        <w:rPr>
+          <w:rFonts w:ascii="Times New Roman" w:eastAsia="Arial" w:hAnsi="Times New Roman" w:cs="Times New Roman"/>
+          <w:color w:val="000000"/>
+        </w:rPr>
+        <w:t>variable has only one value in its domain</w:t>
+      </w:r>
+      <w:r>
+        <w:rPr>
+          <w:rFonts w:ascii="Times New Roman" w:eastAsia="Arial" w:hAnsi="Times New Roman" w:cs="Times New Roman"/>
+          <w:color w:val="000000"/>
+        </w:rPr>
+        <w:t xml:space="preserve">, then we would assign that value and call forward checking on </w:t>
+      </w:r>
+      <w:r>
+        <w:rPr>
+          <w:rFonts w:ascii="Times New Roman" w:eastAsia="Arial" w:hAnsi="Times New Roman" w:cs="Times New Roman"/>
+          <w:color w:val="000000"/>
+        </w:rPr>
+        <w:t>that variable</w:t>
+      </w:r>
+      <w:r>
+        <w:rPr>
+          <w:rFonts w:ascii="Times New Roman" w:eastAsia="Arial" w:hAnsi="Times New Roman" w:cs="Times New Roman"/>
+          <w:color w:val="000000"/>
+        </w:rPr>
+        <w:t>.</w:t>
       </w:r>
       <w:r>
         <w:rPr>
@@ -239,7 +283,72 @@
           <w:rFonts w:ascii="Times New Roman" w:eastAsia="Arial" w:hAnsi="Times New Roman" w:cs="Times New Roman"/>
           <w:color w:val="000000"/>
         </w:rPr>
-        <w:t xml:space="preserve"> We used several additional pruning methods and heuristics in addition to forward checking. We implemented hidden pair pruning, which is when if a pair of values occur in exactly two neighbor variables, then we can eliminate all of the other values in those two neighbor variables. We also implemented naked pair pruning, which is when if a pair of values is alone in two neighbor variables, then these values can be removed from all other neighbor domains. We then implemented Norvig's Check, which is when if a constraint has only one possible place for a value, then we assign the only variable with that value. </w:t>
+        <w:t xml:space="preserve"> We used several additional pruning methods and heuristics in addition to forward checking. We implemented hidden pair pruning, which is when if a pair of values occur in exactly two neighbor variables, then we can eliminate </w:t>
+      </w:r>
+      <w:proofErr w:type="gramStart"/>
+      <w:r>
+        <w:rPr>
+          <w:rFonts w:ascii="Times New Roman" w:eastAsia="Arial" w:hAnsi="Times New Roman" w:cs="Times New Roman"/>
+          <w:color w:val="000000"/>
+        </w:rPr>
+        <w:t>all of</w:t>
+      </w:r>
+      <w:proofErr w:type="gramEnd"/>
+      <w:r>
+        <w:rPr>
+          <w:rFonts w:ascii="Times New Roman" w:eastAsia="Arial" w:hAnsi="Times New Roman" w:cs="Times New Roman"/>
+          <w:color w:val="000000"/>
+        </w:rPr>
+        <w:t xml:space="preserve"> the other values in those two neighbor variables</w:t>
+      </w:r>
+      <w:r>
+        <w:rPr>
+          <w:rFonts w:ascii="Times New Roman" w:eastAsia="Arial" w:hAnsi="Times New Roman" w:cs="Times New Roman"/>
+          <w:color w:val="000000"/>
+        </w:rPr>
+        <w:t>' domains</w:t>
+      </w:r>
+      <w:r>
+        <w:rPr>
+          <w:rFonts w:ascii="Times New Roman" w:eastAsia="Arial" w:hAnsi="Times New Roman" w:cs="Times New Roman"/>
+          <w:color w:val="000000"/>
+        </w:rPr>
+        <w:t>. We also implemented naked pair pruning, which is when if a pair of values is alone in two neighbor variables, then these</w:t>
+      </w:r>
+      <w:r>
+        <w:rPr>
+          <w:rFonts w:ascii="Times New Roman" w:eastAsia="Arial" w:hAnsi="Times New Roman" w:cs="Times New Roman"/>
+          <w:color w:val="000000"/>
+        </w:rPr>
+        <w:t xml:space="preserve"> </w:t>
+      </w:r>
+      <w:r>
+        <w:rPr>
+          <w:rFonts w:ascii="Times New Roman" w:eastAsia="Arial" w:hAnsi="Times New Roman" w:cs="Times New Roman"/>
+          <w:color w:val="000000"/>
+        </w:rPr>
+        <w:t>pair of</w:t>
+      </w:r>
+      <w:r>
+        <w:rPr>
+          <w:rFonts w:ascii="Times New Roman" w:eastAsia="Arial" w:hAnsi="Times New Roman" w:cs="Times New Roman"/>
+          <w:color w:val="000000"/>
+        </w:rPr>
+        <w:t xml:space="preserve"> values can be removed from all other neighbor</w:t>
+      </w:r>
+      <w:r>
+        <w:rPr>
+          <w:rFonts w:ascii="Times New Roman" w:eastAsia="Arial" w:hAnsi="Times New Roman" w:cs="Times New Roman"/>
+          <w:color w:val="000000"/>
+        </w:rPr>
+        <w:t>s'</w:t>
+      </w:r>
+      <w:r>
+        <w:rPr>
+          <w:rFonts w:ascii="Times New Roman" w:eastAsia="Arial" w:hAnsi="Times New Roman" w:cs="Times New Roman"/>
+          <w:color w:val="000000"/>
+        </w:rPr>
+        <w:t xml:space="preserve"> domains. We then implemented Norvig's Check, which is when if a constraint has only one possible place for a value, then we assign the only variable with that value. </w:t>
       </w:r>
     </w:p>
     <w:p>
@@ -486,6 +595,38 @@
         </w:rPr>
         <w:t xml:space="preserve">We solved this problem by </w:t>
       </w:r>
+      <w:r>
+        <w:rPr>
+          <w:rFonts w:ascii="Times New Roman" w:eastAsia="Arial" w:hAnsi="Times New Roman" w:cs="Times New Roman"/>
+          <w:bCs/>
+          <w:color w:val="000000"/>
+        </w:rPr>
+        <w:t>connecting to</w:t>
+      </w:r>
+      <w:r>
+        <w:rPr>
+          <w:rFonts w:ascii="Times New Roman" w:eastAsia="Arial" w:hAnsi="Times New Roman" w:cs="Times New Roman"/>
+          <w:bCs/>
+          <w:color w:val="000000"/>
+        </w:rPr>
+        <w:t xml:space="preserve"> </w:t>
+      </w:r>
+      <w:r>
+        <w:rPr>
+          <w:rFonts w:ascii="Times New Roman" w:eastAsia="Arial" w:hAnsi="Times New Roman" w:cs="Times New Roman"/>
+          <w:bCs/>
+          <w:color w:val="000000"/>
+        </w:rPr>
+        <w:t>circinus-1</w:t>
+      </w:r>
+      <w:r>
+        <w:rPr>
+          <w:rFonts w:ascii="Times New Roman" w:eastAsia="Arial" w:hAnsi="Times New Roman" w:cs="Times New Roman"/>
+          <w:bCs/>
+          <w:color w:val="000000"/>
+        </w:rPr>
+        <w:t xml:space="preserve"> (via </w:t>
+      </w:r>
       <w:proofErr w:type="spellStart"/>
       <w:r>
         <w:rPr>
@@ -502,15 +643,7 @@
           <w:bCs/>
           <w:color w:val="000000"/>
         </w:rPr>
-        <w:t xml:space="preserve"> into </w:t>
-      </w:r>
-      <w:r>
-        <w:rPr>
-          <w:rFonts w:ascii="Times New Roman" w:eastAsia="Arial" w:hAnsi="Times New Roman" w:cs="Times New Roman"/>
-          <w:bCs/>
-          <w:color w:val="000000"/>
-        </w:rPr>
-        <w:t>circinus-1</w:t>
+        <w:t>)</w:t>
       </w:r>
       <w:r>
         <w:rPr>
@@ -566,7 +699,41 @@
           <w:bCs/>
           <w:color w:val="000000"/>
         </w:rPr>
-        <w:t>We ran our incorrect Norvig's checks on several boards, and realized that it was not any better than forward checking. We then rechecked Norvig's algorithm, and reimplemented it to correctly look through all constraints.</w:t>
+        <w:t xml:space="preserve">We ran our incorrect Norvig's checks on several </w:t>
+      </w:r>
+      <w:proofErr w:type="gramStart"/>
+      <w:r>
+        <w:rPr>
+          <w:rFonts w:ascii="Times New Roman" w:eastAsia="Arial" w:hAnsi="Times New Roman" w:cs="Times New Roman"/>
+          <w:bCs/>
+          <w:color w:val="000000"/>
+        </w:rPr>
+        <w:t>boards, and</w:t>
+      </w:r>
+      <w:proofErr w:type="gramEnd"/>
+      <w:r>
+        <w:rPr>
+          <w:rFonts w:ascii="Times New Roman" w:eastAsia="Arial" w:hAnsi="Times New Roman" w:cs="Times New Roman"/>
+          <w:bCs/>
+          <w:color w:val="000000"/>
+        </w:rPr>
+        <w:t xml:space="preserve"> realized that it was not any better than forward checking. We then rechecked Norvig's algorithm</w:t>
+      </w:r>
+      <w:r>
+        <w:rPr>
+          <w:rFonts w:ascii="Times New Roman" w:eastAsia="Arial" w:hAnsi="Times New Roman" w:cs="Times New Roman"/>
+          <w:bCs/>
+          <w:color w:val="000000"/>
+        </w:rPr>
+        <w:t xml:space="preserve"> in the slides</w:t>
+      </w:r>
+      <w:r>
+        <w:rPr>
+          <w:rFonts w:ascii="Times New Roman" w:eastAsia="Arial" w:hAnsi="Times New Roman" w:cs="Times New Roman"/>
+          <w:bCs/>
+          <w:color w:val="000000"/>
+        </w:rPr>
+        <w:t>, and reimplemented it to correctly look through all constraints.</w:t>
       </w:r>
       <w:r>
         <w:rPr>
@@ -593,8 +760,225 @@
         <w:widowControl w:val="0"/>
         <w:spacing w:before="80" w:after="0" w:line="240" w:lineRule="auto"/>
         <w:rPr>
-          <w:rFonts w:ascii="Arial" w:eastAsia="Arial" w:hAnsi="Arial" w:cs="Arial"/>
+          <w:rFonts w:ascii="Times New Roman" w:eastAsia="Arial" w:hAnsi="Times New Roman" w:cs="Times New Roman"/>
           <w:b/>
+          <w:color w:val="000000"/>
+        </w:rPr>
+      </w:pPr>
+      <w:r>
+        <w:rPr>
+          <w:rFonts w:ascii="Times New Roman" w:eastAsia="Arial" w:hAnsi="Times New Roman" w:cs="Times New Roman"/>
+          <w:b/>
+          <w:color w:val="000000"/>
+        </w:rPr>
+        <w:lastRenderedPageBreak/>
+        <w:t xml:space="preserve">III. In about 1/4 page of text, provide suggestions for improving </w:t>
+      </w:r>
+      <w:r>
+        <w:rPr>
+          <w:rFonts w:ascii="Times New Roman" w:eastAsia="Arial" w:hAnsi="Times New Roman" w:cs="Times New Roman"/>
+          <w:b/>
+          <w:color w:val="000000"/>
+        </w:rPr>
+        <w:t>the intelligence/performance of your agent</w:t>
+      </w:r>
+      <w:r>
+        <w:rPr>
+          <w:rFonts w:ascii="Times New Roman" w:eastAsia="Arial" w:hAnsi="Times New Roman" w:cs="Times New Roman"/>
+          <w:b/>
+          <w:color w:val="000000"/>
+        </w:rPr>
+        <w:t>.</w:t>
+      </w:r>
+    </w:p>
+    <w:p>
+      <w:pPr>
+        <w:widowControl w:val="0"/>
+        <w:spacing w:before="80" w:after="0" w:line="240" w:lineRule="auto"/>
+        <w:rPr>
+          <w:rFonts w:ascii="Times New Roman" w:eastAsia="Arial" w:hAnsi="Times New Roman" w:cs="Times New Roman"/>
+          <w:bCs/>
+          <w:color w:val="000000"/>
+        </w:rPr>
+      </w:pPr>
+      <w:r>
+        <w:rPr>
+          <w:rFonts w:ascii="Times New Roman" w:eastAsia="Arial" w:hAnsi="Times New Roman" w:cs="Times New Roman"/>
+          <w:bCs/>
+          <w:color w:val="000000"/>
+        </w:rPr>
+        <w:t xml:space="preserve">The performance of our agent could be improved by adding more pruning/heuristics. Examples of heuristics we could further implement are </w:t>
+      </w:r>
+      <w:r>
+        <w:rPr>
+          <w:rFonts w:ascii="Times New Roman" w:eastAsia="Arial" w:hAnsi="Times New Roman" w:cs="Times New Roman"/>
+          <w:bCs/>
+          <w:color w:val="000000"/>
+        </w:rPr>
+        <w:t>X-Wing, where</w:t>
+      </w:r>
+      <w:r>
+        <w:rPr>
+          <w:rFonts w:ascii="Times New Roman" w:eastAsia="Arial" w:hAnsi="Times New Roman" w:cs="Times New Roman"/>
+          <w:bCs/>
+          <w:color w:val="000000"/>
+        </w:rPr>
+        <w:t xml:space="preserve"> if there are two lines, each having the same two </w:t>
+      </w:r>
+      <w:r>
+        <w:rPr>
+          <w:rFonts w:ascii="Times New Roman" w:eastAsia="Arial" w:hAnsi="Times New Roman" w:cs="Times New Roman"/>
+          <w:bCs/>
+          <w:color w:val="000000"/>
+        </w:rPr>
+        <w:t xml:space="preserve">relative positions for a number, then we can </w:t>
+      </w:r>
+      <w:r>
+        <w:rPr>
+          <w:rFonts w:ascii="Times New Roman" w:eastAsia="Arial" w:hAnsi="Times New Roman" w:cs="Times New Roman"/>
+          <w:bCs/>
+          <w:color w:val="000000"/>
+        </w:rPr>
+        <w:t xml:space="preserve">prune values </w:t>
+      </w:r>
+      <w:proofErr w:type="gramStart"/>
+      <w:r>
+        <w:rPr>
+          <w:rFonts w:ascii="Times New Roman" w:eastAsia="Arial" w:hAnsi="Times New Roman" w:cs="Times New Roman"/>
+          <w:bCs/>
+          <w:color w:val="000000"/>
+        </w:rPr>
+        <w:t>off of</w:t>
+      </w:r>
+      <w:proofErr w:type="gramEnd"/>
+      <w:r>
+        <w:rPr>
+          <w:rFonts w:ascii="Times New Roman" w:eastAsia="Arial" w:hAnsi="Times New Roman" w:cs="Times New Roman"/>
+          <w:bCs/>
+          <w:color w:val="000000"/>
+        </w:rPr>
+        <w:t xml:space="preserve"> the domain of these variables</w:t>
+      </w:r>
+      <w:r>
+        <w:rPr>
+          <w:rFonts w:ascii="Times New Roman" w:eastAsia="Arial" w:hAnsi="Times New Roman" w:cs="Times New Roman"/>
+          <w:bCs/>
+          <w:color w:val="000000"/>
+        </w:rPr>
+        <w:t xml:space="preserve">, </w:t>
+      </w:r>
+      <w:r>
+        <w:rPr>
+          <w:rFonts w:ascii="Times New Roman" w:eastAsia="Arial" w:hAnsi="Times New Roman" w:cs="Times New Roman"/>
+          <w:bCs/>
+          <w:color w:val="000000"/>
+        </w:rPr>
+        <w:t>Swordfish, which is similar to X-Wing except we look at three rows at once</w:t>
+      </w:r>
+      <w:r>
+        <w:rPr>
+          <w:rFonts w:ascii="Times New Roman" w:eastAsia="Arial" w:hAnsi="Times New Roman" w:cs="Times New Roman"/>
+          <w:bCs/>
+          <w:color w:val="000000"/>
+        </w:rPr>
+        <w:t>.</w:t>
+      </w:r>
+      <w:r>
+        <w:rPr>
+          <w:rFonts w:ascii="Times New Roman" w:eastAsia="Arial" w:hAnsi="Times New Roman" w:cs="Times New Roman"/>
+          <w:bCs/>
+          <w:color w:val="000000"/>
+        </w:rPr>
+        <w:t xml:space="preserve"> </w:t>
+      </w:r>
+      <w:r>
+        <w:rPr>
+          <w:rFonts w:ascii="Times New Roman" w:eastAsia="Arial" w:hAnsi="Times New Roman" w:cs="Times New Roman"/>
+          <w:bCs/>
+          <w:color w:val="000000"/>
+        </w:rPr>
+        <w:t>The more heuristics/pruning we implement, the closer we can get to an ideal linear complexity increase for larger boards.</w:t>
+      </w:r>
+      <w:r>
+        <w:rPr>
+          <w:rFonts w:ascii="Times New Roman" w:eastAsia="Arial" w:hAnsi="Times New Roman" w:cs="Times New Roman"/>
+          <w:bCs/>
+          <w:color w:val="000000"/>
+        </w:rPr>
+        <w:t xml:space="preserve"> We could also explore different combinations of variable and value selection heuristics to see which ones are the best for different sized boards and then use the best variable and value heuristics for each size of board.</w:t>
+      </w:r>
+      <w:r>
+        <w:rPr>
+          <w:rFonts w:ascii="Times New Roman" w:eastAsia="Arial" w:hAnsi="Times New Roman" w:cs="Times New Roman"/>
+          <w:bCs/>
+          <w:color w:val="000000"/>
+        </w:rPr>
+        <w:t xml:space="preserve"> </w:t>
+      </w:r>
+      <w:r>
+        <w:rPr>
+          <w:rFonts w:ascii="Times New Roman" w:eastAsia="Arial" w:hAnsi="Times New Roman" w:cs="Times New Roman"/>
+          <w:bCs/>
+          <w:color w:val="000000"/>
+        </w:rPr>
+        <w:t>The performance of our agent could also be improved by porting it from Python to C++, to have an improvement of about 100x magnitude in running time</w:t>
+      </w:r>
+      <w:r>
+        <w:rPr>
+          <w:rFonts w:ascii="Times New Roman" w:eastAsia="Arial" w:hAnsi="Times New Roman" w:cs="Times New Roman"/>
+          <w:bCs/>
+          <w:color w:val="000000"/>
+        </w:rPr>
+        <w:t xml:space="preserve"> due to C++ being a compiled language and Python being an interpreted language</w:t>
+      </w:r>
+      <w:r>
+        <w:rPr>
+          <w:rFonts w:ascii="Times New Roman" w:eastAsia="Arial" w:hAnsi="Times New Roman" w:cs="Times New Roman"/>
+          <w:bCs/>
+          <w:color w:val="000000"/>
+        </w:rPr>
+        <w:t>, which might help our agent to solve more complex boards.</w:t>
+      </w:r>
+      <w:r>
+        <w:rPr>
+          <w:rFonts w:ascii="Times New Roman" w:eastAsia="Arial" w:hAnsi="Times New Roman" w:cs="Times New Roman"/>
+          <w:bCs/>
+          <w:color w:val="000000"/>
+        </w:rPr>
+        <w:t xml:space="preserve"> </w:t>
+      </w:r>
+      <w:r>
+        <w:rPr>
+          <w:rFonts w:ascii="Times New Roman" w:eastAsia="Arial" w:hAnsi="Times New Roman" w:cs="Times New Roman"/>
+          <w:bCs/>
+          <w:color w:val="000000"/>
+        </w:rPr>
+        <w:t>We could also optimize the memory usage and time complexity of our various functions and heuristics, which could improve the performance</w:t>
+      </w:r>
+      <w:r>
+        <w:rPr>
+          <w:rFonts w:ascii="Times New Roman" w:eastAsia="Arial" w:hAnsi="Times New Roman" w:cs="Times New Roman"/>
+          <w:bCs/>
+          <w:color w:val="000000"/>
+        </w:rPr>
+        <w:t xml:space="preserve"> and efficiency</w:t>
+      </w:r>
+      <w:r>
+        <w:rPr>
+          <w:rFonts w:ascii="Times New Roman" w:eastAsia="Arial" w:hAnsi="Times New Roman" w:cs="Times New Roman"/>
+          <w:bCs/>
+          <w:color w:val="000000"/>
+        </w:rPr>
+        <w:t xml:space="preserve"> of our AI. </w:t>
+      </w:r>
+    </w:p>
+    <w:p>
+      <w:pPr>
+        <w:widowControl w:val="0"/>
+        <w:spacing w:before="80" w:after="0" w:line="240" w:lineRule="auto"/>
+        <w:rPr>
+          <w:rFonts w:ascii="Times New Roman" w:eastAsia="Arial" w:hAnsi="Times New Roman" w:cs="Times New Roman"/>
+          <w:bCs/>
           <w:color w:val="000000"/>
         </w:rPr>
       </w:pPr>
@@ -615,8 +999,7 @@
           <w:b/>
           <w:color w:val="000000"/>
         </w:rPr>
-        <w:lastRenderedPageBreak/>
-        <w:t xml:space="preserve">III. In about 1/4 page of text, provide suggestions for improving </w:t>
+        <w:t xml:space="preserve">IV. Minimal AI </w:t>
       </w:r>
       <w:r>
         <w:rPr>
@@ -624,7 +1007,7 @@
           <w:b/>
           <w:color w:val="000000"/>
         </w:rPr>
-        <w:t>the intelligence/performance of your agent</w:t>
+        <w:t>Performance</w:t>
       </w:r>
       <w:r>
         <w:rPr>
@@ -632,8 +1015,620 @@
           <w:b/>
           <w:color w:val="000000"/>
         </w:rPr>
-        <w:t>.</w:t>
-      </w:r>
+        <w:t>:</w:t>
+      </w:r>
+    </w:p>
+    <w:tbl>
+      <w:tblPr>
+        <w:tblStyle w:val="TableGrid"/>
+        <w:tblW w:w="0" w:type="auto"/>
+        <w:tblLook w:val="04A0" w:firstRow="1" w:lastRow="0" w:firstColumn="1" w:lastColumn="0" w:noHBand="0" w:noVBand="1"/>
+      </w:tblPr>
+      <w:tblGrid>
+        <w:gridCol w:w="2337"/>
+        <w:gridCol w:w="2337"/>
+        <w:gridCol w:w="2338"/>
+        <w:gridCol w:w="2338"/>
+      </w:tblGrid>
+      <w:tr>
+        <w:tc>
+          <w:tcPr>
+            <w:tcW w:w="2337" w:type="dxa"/>
+          </w:tcPr>
+          <w:p>
+            <w:pPr>
+              <w:widowControl w:val="0"/>
+              <w:spacing w:before="80"/>
+              <w:rPr>
+                <w:rFonts w:ascii="Times New Roman" w:eastAsia="Arial" w:hAnsi="Times New Roman" w:cs="Times New Roman"/>
+                <w:bCs/>
+                <w:color w:val="000000"/>
+              </w:rPr>
+            </w:pPr>
+            <w:r>
+              <w:rPr>
+                <w:rFonts w:ascii="Times New Roman" w:eastAsia="Arial" w:hAnsi="Times New Roman" w:cs="Times New Roman"/>
+                <w:bCs/>
+                <w:color w:val="000000"/>
+              </w:rPr>
+              <w:t>Board Size</w:t>
+            </w:r>
+          </w:p>
+        </w:tc>
+        <w:tc>
+          <w:tcPr>
+            <w:tcW w:w="2337" w:type="dxa"/>
+          </w:tcPr>
+          <w:p>
+            <w:pPr>
+              <w:widowControl w:val="0"/>
+              <w:spacing w:before="80"/>
+              <w:rPr>
+                <w:rFonts w:ascii="Times New Roman" w:eastAsia="Arial" w:hAnsi="Times New Roman" w:cs="Times New Roman"/>
+                <w:bCs/>
+                <w:color w:val="000000"/>
+              </w:rPr>
+            </w:pPr>
+            <w:r>
+              <w:rPr>
+                <w:rFonts w:ascii="Times New Roman" w:eastAsia="Arial" w:hAnsi="Times New Roman" w:cs="Times New Roman"/>
+                <w:bCs/>
+                <w:color w:val="000000"/>
+              </w:rPr>
+              <w:t>Sample Size</w:t>
+            </w:r>
+          </w:p>
+        </w:tc>
+        <w:tc>
+          <w:tcPr>
+            <w:tcW w:w="2338" w:type="dxa"/>
+          </w:tcPr>
+          <w:p>
+            <w:pPr>
+              <w:widowControl w:val="0"/>
+              <w:spacing w:before="80"/>
+              <w:rPr>
+                <w:rFonts w:ascii="Times New Roman" w:eastAsia="Arial" w:hAnsi="Times New Roman" w:cs="Times New Roman"/>
+                <w:bCs/>
+                <w:color w:val="000000"/>
+              </w:rPr>
+            </w:pPr>
+            <w:r>
+              <w:rPr>
+                <w:rFonts w:ascii="Times New Roman" w:eastAsia="Arial" w:hAnsi="Times New Roman" w:cs="Times New Roman"/>
+                <w:bCs/>
+                <w:color w:val="000000"/>
+              </w:rPr>
+              <w:t>Score (Average backtracks)</w:t>
+            </w:r>
+          </w:p>
+        </w:tc>
+        <w:tc>
+          <w:tcPr>
+            <w:tcW w:w="2338" w:type="dxa"/>
+          </w:tcPr>
+          <w:p>
+            <w:pPr>
+              <w:widowControl w:val="0"/>
+              <w:spacing w:before="80"/>
+              <w:rPr>
+                <w:rFonts w:ascii="Times New Roman" w:eastAsia="Arial" w:hAnsi="Times New Roman" w:cs="Times New Roman"/>
+                <w:bCs/>
+                <w:color w:val="000000"/>
+              </w:rPr>
+            </w:pPr>
+            <w:r>
+              <w:rPr>
+                <w:rFonts w:ascii="Times New Roman" w:eastAsia="Arial" w:hAnsi="Times New Roman" w:cs="Times New Roman"/>
+                <w:bCs/>
+                <w:color w:val="000000"/>
+              </w:rPr>
+              <w:t>Worlds Complete</w:t>
+            </w:r>
+          </w:p>
+        </w:tc>
+      </w:tr>
+      <w:tr>
+        <w:tc>
+          <w:tcPr>
+            <w:tcW w:w="2337" w:type="dxa"/>
+          </w:tcPr>
+          <w:p>
+            <w:pPr>
+              <w:widowControl w:val="0"/>
+              <w:spacing w:before="80"/>
+              <w:rPr>
+                <w:rFonts w:ascii="Times New Roman" w:eastAsia="Arial" w:hAnsi="Times New Roman" w:cs="Times New Roman"/>
+                <w:bCs/>
+                <w:color w:val="000000"/>
+              </w:rPr>
+            </w:pPr>
+            <w:r>
+              <w:rPr>
+                <w:rFonts w:ascii="Times New Roman" w:eastAsia="Arial" w:hAnsi="Times New Roman" w:cs="Times New Roman"/>
+                <w:bCs/>
+                <w:color w:val="000000"/>
+              </w:rPr>
+              <w:t>9x9</w:t>
+            </w:r>
+          </w:p>
+        </w:tc>
+        <w:tc>
+          <w:tcPr>
+            <w:tcW w:w="2337" w:type="dxa"/>
+          </w:tcPr>
+          <w:p>
+            <w:pPr>
+              <w:widowControl w:val="0"/>
+              <w:spacing w:before="80"/>
+              <w:rPr>
+                <w:rFonts w:ascii="Times New Roman" w:eastAsia="Arial" w:hAnsi="Times New Roman" w:cs="Times New Roman"/>
+                <w:bCs/>
+                <w:color w:val="000000"/>
+              </w:rPr>
+            </w:pPr>
+            <w:r>
+              <w:rPr>
+                <w:rFonts w:ascii="Times New Roman" w:eastAsia="Arial" w:hAnsi="Times New Roman" w:cs="Times New Roman"/>
+                <w:bCs/>
+                <w:color w:val="000000"/>
+              </w:rPr>
+              <w:t>100</w:t>
+            </w:r>
+          </w:p>
+        </w:tc>
+        <w:tc>
+          <w:tcPr>
+            <w:tcW w:w="2338" w:type="dxa"/>
+          </w:tcPr>
+          <w:p>
+            <w:pPr>
+              <w:widowControl w:val="0"/>
+              <w:spacing w:before="80"/>
+              <w:rPr>
+                <w:rFonts w:ascii="Times New Roman" w:eastAsia="Arial" w:hAnsi="Times New Roman" w:cs="Times New Roman"/>
+                <w:bCs/>
+                <w:color w:val="000000"/>
+              </w:rPr>
+            </w:pPr>
+            <w:r>
+              <w:rPr>
+                <w:rFonts w:ascii="Times New Roman" w:eastAsia="Arial" w:hAnsi="Times New Roman" w:cs="Times New Roman"/>
+                <w:bCs/>
+                <w:color w:val="000000"/>
+              </w:rPr>
+              <w:t>42.52 backtracks</w:t>
+            </w:r>
+          </w:p>
+        </w:tc>
+        <w:tc>
+          <w:tcPr>
+            <w:tcW w:w="2338" w:type="dxa"/>
+          </w:tcPr>
+          <w:p>
+            <w:pPr>
+              <w:widowControl w:val="0"/>
+              <w:spacing w:before="80"/>
+              <w:rPr>
+                <w:rFonts w:ascii="Times New Roman" w:eastAsia="Arial" w:hAnsi="Times New Roman" w:cs="Times New Roman"/>
+                <w:bCs/>
+                <w:color w:val="000000"/>
+              </w:rPr>
+            </w:pPr>
+            <w:r>
+              <w:rPr>
+                <w:rFonts w:ascii="Times New Roman" w:eastAsia="Arial" w:hAnsi="Times New Roman" w:cs="Times New Roman"/>
+                <w:bCs/>
+                <w:color w:val="000000"/>
+              </w:rPr>
+              <w:t>100</w:t>
+            </w:r>
+          </w:p>
+        </w:tc>
+      </w:tr>
+      <w:tr>
+        <w:tc>
+          <w:tcPr>
+            <w:tcW w:w="2337" w:type="dxa"/>
+          </w:tcPr>
+          <w:p>
+            <w:pPr>
+              <w:widowControl w:val="0"/>
+              <w:spacing w:before="80"/>
+              <w:rPr>
+                <w:rFonts w:ascii="Times New Roman" w:eastAsia="Arial" w:hAnsi="Times New Roman" w:cs="Times New Roman"/>
+                <w:bCs/>
+                <w:color w:val="000000"/>
+              </w:rPr>
+            </w:pPr>
+            <w:r>
+              <w:rPr>
+                <w:rFonts w:ascii="Times New Roman" w:eastAsia="Arial" w:hAnsi="Times New Roman" w:cs="Times New Roman"/>
+                <w:bCs/>
+                <w:color w:val="000000"/>
+              </w:rPr>
+              <w:t>12x12</w:t>
+            </w:r>
+          </w:p>
+        </w:tc>
+        <w:tc>
+          <w:tcPr>
+            <w:tcW w:w="2337" w:type="dxa"/>
+          </w:tcPr>
+          <w:p>
+            <w:pPr>
+              <w:widowControl w:val="0"/>
+              <w:spacing w:before="80"/>
+              <w:rPr>
+                <w:rFonts w:ascii="Times New Roman" w:eastAsia="Arial" w:hAnsi="Times New Roman" w:cs="Times New Roman"/>
+                <w:bCs/>
+                <w:color w:val="000000"/>
+              </w:rPr>
+            </w:pPr>
+            <w:r>
+              <w:rPr>
+                <w:rFonts w:ascii="Times New Roman" w:eastAsia="Arial" w:hAnsi="Times New Roman" w:cs="Times New Roman"/>
+                <w:bCs/>
+                <w:color w:val="000000"/>
+              </w:rPr>
+              <w:t>100</w:t>
+            </w:r>
+          </w:p>
+        </w:tc>
+        <w:tc>
+          <w:tcPr>
+            <w:tcW w:w="2338" w:type="dxa"/>
+          </w:tcPr>
+          <w:p>
+            <w:pPr>
+              <w:widowControl w:val="0"/>
+              <w:spacing w:before="80"/>
+              <w:rPr>
+                <w:rFonts w:ascii="Times New Roman" w:eastAsia="Arial" w:hAnsi="Times New Roman" w:cs="Times New Roman"/>
+                <w:bCs/>
+                <w:color w:val="000000"/>
+              </w:rPr>
+            </w:pPr>
+            <w:r>
+              <w:rPr>
+                <w:rFonts w:ascii="Times New Roman" w:eastAsia="Arial" w:hAnsi="Times New Roman" w:cs="Times New Roman"/>
+                <w:bCs/>
+                <w:color w:val="000000"/>
+              </w:rPr>
+              <w:t>6849.11 backtracks</w:t>
+            </w:r>
+          </w:p>
+        </w:tc>
+        <w:tc>
+          <w:tcPr>
+            <w:tcW w:w="2338" w:type="dxa"/>
+          </w:tcPr>
+          <w:p>
+            <w:pPr>
+              <w:widowControl w:val="0"/>
+              <w:spacing w:before="80"/>
+              <w:rPr>
+                <w:rFonts w:ascii="Times New Roman" w:eastAsia="Arial" w:hAnsi="Times New Roman" w:cs="Times New Roman"/>
+                <w:bCs/>
+                <w:color w:val="000000"/>
+              </w:rPr>
+            </w:pPr>
+            <w:r>
+              <w:rPr>
+                <w:rFonts w:ascii="Times New Roman" w:eastAsia="Arial" w:hAnsi="Times New Roman" w:cs="Times New Roman"/>
+                <w:bCs/>
+                <w:color w:val="000000"/>
+              </w:rPr>
+              <w:t>99</w:t>
+            </w:r>
+          </w:p>
+        </w:tc>
+      </w:tr>
+      <w:tr>
+        <w:tc>
+          <w:tcPr>
+            <w:tcW w:w="2337" w:type="dxa"/>
+          </w:tcPr>
+          <w:p>
+            <w:pPr>
+              <w:widowControl w:val="0"/>
+              <w:spacing w:before="80"/>
+              <w:rPr>
+                <w:rFonts w:ascii="Times New Roman" w:eastAsia="Arial" w:hAnsi="Times New Roman" w:cs="Times New Roman"/>
+                <w:bCs/>
+                <w:color w:val="000000"/>
+              </w:rPr>
+            </w:pPr>
+            <w:r>
+              <w:rPr>
+                <w:rFonts w:ascii="Times New Roman" w:eastAsia="Arial" w:hAnsi="Times New Roman" w:cs="Times New Roman"/>
+                <w:bCs/>
+                <w:color w:val="000000"/>
+              </w:rPr>
+              <w:t>16x16</w:t>
+            </w:r>
+          </w:p>
+        </w:tc>
+        <w:tc>
+          <w:tcPr>
+            <w:tcW w:w="2337" w:type="dxa"/>
+          </w:tcPr>
+          <w:p>
+            <w:pPr>
+              <w:widowControl w:val="0"/>
+              <w:spacing w:before="80"/>
+              <w:rPr>
+                <w:rFonts w:ascii="Times New Roman" w:eastAsia="Arial" w:hAnsi="Times New Roman" w:cs="Times New Roman"/>
+                <w:bCs/>
+                <w:color w:val="000000"/>
+              </w:rPr>
+            </w:pPr>
+            <w:r>
+              <w:rPr>
+                <w:rFonts w:ascii="Times New Roman" w:eastAsia="Arial" w:hAnsi="Times New Roman" w:cs="Times New Roman"/>
+                <w:bCs/>
+                <w:color w:val="000000"/>
+              </w:rPr>
+              <w:t>100</w:t>
+            </w:r>
+          </w:p>
+        </w:tc>
+        <w:tc>
+          <w:tcPr>
+            <w:tcW w:w="2338" w:type="dxa"/>
+          </w:tcPr>
+          <w:p>
+            <w:pPr>
+              <w:widowControl w:val="0"/>
+              <w:spacing w:before="80"/>
+              <w:rPr>
+                <w:rFonts w:ascii="Times New Roman" w:eastAsia="Arial" w:hAnsi="Times New Roman" w:cs="Times New Roman"/>
+                <w:bCs/>
+                <w:color w:val="000000"/>
+              </w:rPr>
+            </w:pPr>
+            <w:r>
+              <w:rPr>
+                <w:rFonts w:ascii="Times New Roman" w:eastAsia="Arial" w:hAnsi="Times New Roman" w:cs="Times New Roman"/>
+                <w:bCs/>
+                <w:color w:val="000000"/>
+              </w:rPr>
+              <w:t>80646 backtracks</w:t>
+            </w:r>
+          </w:p>
+        </w:tc>
+        <w:tc>
+          <w:tcPr>
+            <w:tcW w:w="2338" w:type="dxa"/>
+          </w:tcPr>
+          <w:p>
+            <w:pPr>
+              <w:widowControl w:val="0"/>
+              <w:spacing w:before="80"/>
+              <w:rPr>
+                <w:rFonts w:ascii="Times New Roman" w:eastAsia="Arial" w:hAnsi="Times New Roman" w:cs="Times New Roman"/>
+                <w:bCs/>
+                <w:color w:val="000000"/>
+              </w:rPr>
+            </w:pPr>
+            <w:r>
+              <w:rPr>
+                <w:rFonts w:ascii="Times New Roman" w:eastAsia="Arial" w:hAnsi="Times New Roman" w:cs="Times New Roman"/>
+                <w:bCs/>
+                <w:color w:val="000000"/>
+              </w:rPr>
+              <w:t>90</w:t>
+            </w:r>
+          </w:p>
+        </w:tc>
+      </w:tr>
+      <w:tr>
+        <w:tc>
+          <w:tcPr>
+            <w:tcW w:w="2337" w:type="dxa"/>
+          </w:tcPr>
+          <w:p>
+            <w:pPr>
+              <w:widowControl w:val="0"/>
+              <w:spacing w:before="80"/>
+              <w:rPr>
+                <w:rFonts w:ascii="Times New Roman" w:eastAsia="Arial" w:hAnsi="Times New Roman" w:cs="Times New Roman"/>
+                <w:bCs/>
+                <w:color w:val="000000"/>
+              </w:rPr>
+            </w:pPr>
+            <w:r>
+              <w:rPr>
+                <w:rFonts w:ascii="Times New Roman" w:eastAsia="Arial" w:hAnsi="Times New Roman" w:cs="Times New Roman"/>
+                <w:bCs/>
+                <w:color w:val="000000"/>
+              </w:rPr>
+              <w:t>25x25</w:t>
+            </w:r>
+          </w:p>
+        </w:tc>
+        <w:tc>
+          <w:tcPr>
+            <w:tcW w:w="2337" w:type="dxa"/>
+          </w:tcPr>
+          <w:p>
+            <w:pPr>
+              <w:widowControl w:val="0"/>
+              <w:spacing w:before="80"/>
+              <w:rPr>
+                <w:rFonts w:ascii="Times New Roman" w:eastAsia="Arial" w:hAnsi="Times New Roman" w:cs="Times New Roman"/>
+                <w:bCs/>
+                <w:color w:val="000000"/>
+              </w:rPr>
+            </w:pPr>
+            <w:r>
+              <w:rPr>
+                <w:rFonts w:ascii="Times New Roman" w:eastAsia="Arial" w:hAnsi="Times New Roman" w:cs="Times New Roman"/>
+                <w:bCs/>
+                <w:color w:val="000000"/>
+              </w:rPr>
+              <w:t>100</w:t>
+            </w:r>
+          </w:p>
+        </w:tc>
+        <w:tc>
+          <w:tcPr>
+            <w:tcW w:w="2338" w:type="dxa"/>
+          </w:tcPr>
+          <w:p>
+            <w:pPr>
+              <w:widowControl w:val="0"/>
+              <w:spacing w:before="80"/>
+              <w:rPr>
+                <w:rFonts w:ascii="Times New Roman" w:eastAsia="Arial" w:hAnsi="Times New Roman" w:cs="Times New Roman"/>
+                <w:bCs/>
+                <w:color w:val="000000"/>
+              </w:rPr>
+            </w:pPr>
+            <w:r>
+              <w:rPr>
+                <w:rFonts w:ascii="Times New Roman" w:eastAsia="Arial" w:hAnsi="Times New Roman" w:cs="Times New Roman"/>
+                <w:bCs/>
+                <w:color w:val="000000"/>
+              </w:rPr>
+              <w:t>N/A</w:t>
+            </w:r>
+          </w:p>
+        </w:tc>
+        <w:tc>
+          <w:tcPr>
+            <w:tcW w:w="2338" w:type="dxa"/>
+          </w:tcPr>
+          <w:p>
+            <w:pPr>
+              <w:widowControl w:val="0"/>
+              <w:spacing w:before="80"/>
+              <w:rPr>
+                <w:rFonts w:ascii="Times New Roman" w:eastAsia="Arial" w:hAnsi="Times New Roman" w:cs="Times New Roman"/>
+                <w:bCs/>
+                <w:color w:val="000000"/>
+              </w:rPr>
+            </w:pPr>
+            <w:r>
+              <w:rPr>
+                <w:rFonts w:ascii="Times New Roman" w:eastAsia="Arial" w:hAnsi="Times New Roman" w:cs="Times New Roman"/>
+                <w:bCs/>
+                <w:color w:val="000000"/>
+              </w:rPr>
+              <w:t>0</w:t>
+            </w:r>
+          </w:p>
+        </w:tc>
+      </w:tr>
+      <w:tr>
+        <w:tc>
+          <w:tcPr>
+            <w:tcW w:w="2337" w:type="dxa"/>
+          </w:tcPr>
+          <w:p>
+            <w:pPr>
+              <w:widowControl w:val="0"/>
+              <w:spacing w:before="80"/>
+              <w:rPr>
+                <w:rFonts w:ascii="Times New Roman" w:eastAsia="Arial" w:hAnsi="Times New Roman" w:cs="Times New Roman"/>
+                <w:bCs/>
+                <w:color w:val="000000"/>
+              </w:rPr>
+            </w:pPr>
+            <w:r>
+              <w:rPr>
+                <w:rFonts w:ascii="Times New Roman" w:eastAsia="Arial" w:hAnsi="Times New Roman" w:cs="Times New Roman"/>
+                <w:bCs/>
+                <w:color w:val="000000"/>
+              </w:rPr>
+              <w:t>Total Summary</w:t>
+            </w:r>
+          </w:p>
+        </w:tc>
+        <w:tc>
+          <w:tcPr>
+            <w:tcW w:w="2337" w:type="dxa"/>
+          </w:tcPr>
+          <w:p>
+            <w:pPr>
+              <w:widowControl w:val="0"/>
+              <w:spacing w:before="80"/>
+              <w:rPr>
+                <w:rFonts w:ascii="Times New Roman" w:eastAsia="Arial" w:hAnsi="Times New Roman" w:cs="Times New Roman"/>
+                <w:bCs/>
+                <w:color w:val="000000"/>
+              </w:rPr>
+            </w:pPr>
+            <w:r>
+              <w:rPr>
+                <w:rFonts w:ascii="Times New Roman" w:eastAsia="Arial" w:hAnsi="Times New Roman" w:cs="Times New Roman"/>
+                <w:bCs/>
+                <w:color w:val="000000"/>
+              </w:rPr>
+              <w:t>400</w:t>
+            </w:r>
+          </w:p>
+        </w:tc>
+        <w:tc>
+          <w:tcPr>
+            <w:tcW w:w="2338" w:type="dxa"/>
+          </w:tcPr>
+          <w:p>
+            <w:pPr>
+              <w:widowControl w:val="0"/>
+              <w:spacing w:before="80"/>
+              <w:rPr>
+                <w:rFonts w:ascii="Times New Roman" w:eastAsia="Arial" w:hAnsi="Times New Roman" w:cs="Times New Roman"/>
+                <w:bCs/>
+                <w:color w:val="000000"/>
+              </w:rPr>
+            </w:pPr>
+            <w:r>
+              <w:rPr>
+                <w:rFonts w:ascii="Times New Roman" w:eastAsia="Arial" w:hAnsi="Times New Roman" w:cs="Times New Roman"/>
+                <w:bCs/>
+                <w:color w:val="000000"/>
+              </w:rPr>
+              <w:t>29,179 backtracks</w:t>
+            </w:r>
+          </w:p>
+        </w:tc>
+        <w:tc>
+          <w:tcPr>
+            <w:tcW w:w="2338" w:type="dxa"/>
+          </w:tcPr>
+          <w:p>
+            <w:pPr>
+              <w:widowControl w:val="0"/>
+              <w:spacing w:before="80"/>
+              <w:rPr>
+                <w:rFonts w:ascii="Times New Roman" w:eastAsia="Arial" w:hAnsi="Times New Roman" w:cs="Times New Roman"/>
+                <w:bCs/>
+                <w:color w:val="000000"/>
+              </w:rPr>
+            </w:pPr>
+            <w:r>
+              <w:rPr>
+                <w:rFonts w:ascii="Times New Roman" w:eastAsia="Arial" w:hAnsi="Times New Roman" w:cs="Times New Roman"/>
+                <w:bCs/>
+                <w:color w:val="000000"/>
+              </w:rPr>
+              <w:t>289/400</w:t>
+            </w:r>
+          </w:p>
+        </w:tc>
+      </w:tr>
+    </w:tbl>
+    <w:p>
+      <w:pPr>
+        <w:widowControl w:val="0"/>
+        <w:spacing w:before="80" w:after="0" w:line="240" w:lineRule="auto"/>
+        <w:rPr>
+          <w:rFonts w:ascii="Times New Roman" w:eastAsia="Arial" w:hAnsi="Times New Roman" w:cs="Times New Roman"/>
+          <w:bCs/>
+          <w:color w:val="000000"/>
+        </w:rPr>
+      </w:pPr>
     </w:p>
     <w:p>
       <w:pPr>
@@ -641,90 +1636,630 @@
         <w:spacing w:before="80" w:after="0" w:line="240" w:lineRule="auto"/>
         <w:rPr>
           <w:rFonts w:ascii="Times New Roman" w:eastAsia="Arial" w:hAnsi="Times New Roman" w:cs="Times New Roman"/>
-          <w:bCs/>
+          <w:b/>
           <w:color w:val="000000"/>
         </w:rPr>
       </w:pPr>
       <w:r>
         <w:rPr>
           <w:rFonts w:ascii="Times New Roman" w:eastAsia="Arial" w:hAnsi="Times New Roman" w:cs="Times New Roman"/>
-          <w:bCs/>
-          <w:color w:val="000000"/>
-        </w:rPr>
-        <w:t xml:space="preserve">The performance of our agent could be improved by adding more pruning/heuristics. Examples of heuristics we could further implement are </w:t>
-      </w:r>
-      <w:r>
-        <w:rPr>
-          <w:rFonts w:ascii="Times New Roman" w:eastAsia="Arial" w:hAnsi="Times New Roman" w:cs="Times New Roman"/>
-          <w:bCs/>
-          <w:color w:val="000000"/>
-        </w:rPr>
-        <w:t>X-Wing, where</w:t>
-      </w:r>
-      <w:r>
-        <w:rPr>
-          <w:rFonts w:ascii="Times New Roman" w:eastAsia="Arial" w:hAnsi="Times New Roman" w:cs="Times New Roman"/>
-          <w:bCs/>
-          <w:color w:val="000000"/>
-        </w:rPr>
-        <w:t xml:space="preserve"> if there are two lines, each having the same two </w:t>
-      </w:r>
-      <w:r>
-        <w:rPr>
-          <w:rFonts w:ascii="Times New Roman" w:eastAsia="Arial" w:hAnsi="Times New Roman" w:cs="Times New Roman"/>
-          <w:bCs/>
-          <w:color w:val="000000"/>
-        </w:rPr>
-        <w:t xml:space="preserve">relative positions for a number, then we can </w:t>
-      </w:r>
-      <w:r>
-        <w:rPr>
-          <w:rFonts w:ascii="Times New Roman" w:eastAsia="Arial" w:hAnsi="Times New Roman" w:cs="Times New Roman"/>
-          <w:bCs/>
-          <w:color w:val="000000"/>
-        </w:rPr>
-        <w:t>prune values off of the domain of these variables</w:t>
-      </w:r>
-      <w:r>
-        <w:rPr>
-          <w:rFonts w:ascii="Times New Roman" w:eastAsia="Arial" w:hAnsi="Times New Roman" w:cs="Times New Roman"/>
-          <w:bCs/>
-          <w:color w:val="000000"/>
-        </w:rPr>
-        <w:t xml:space="preserve">, </w:t>
-      </w:r>
-      <w:r>
-        <w:rPr>
-          <w:rFonts w:ascii="Times New Roman" w:eastAsia="Arial" w:hAnsi="Times New Roman" w:cs="Times New Roman"/>
-          <w:bCs/>
-          <w:color w:val="000000"/>
-        </w:rPr>
-        <w:t>Swordfish, which is similar to X-Wing except we look at three rows at once</w:t>
-      </w:r>
-      <w:r>
-        <w:rPr>
-          <w:rFonts w:ascii="Times New Roman" w:eastAsia="Arial" w:hAnsi="Times New Roman" w:cs="Times New Roman"/>
-          <w:bCs/>
-          <w:color w:val="000000"/>
-        </w:rPr>
-        <w:t xml:space="preserve">. </w:t>
-      </w:r>
-      <w:r>
-        <w:rPr>
-          <w:rFonts w:ascii="Times New Roman" w:eastAsia="Arial" w:hAnsi="Times New Roman" w:cs="Times New Roman"/>
-          <w:bCs/>
-          <w:color w:val="000000"/>
-        </w:rPr>
-        <w:t xml:space="preserve">The performance of our agent could also be improved by porting it from Python to C++, to have an improvement of about 100x magnitude in running time, which might help our agent to solve more complex boards. </w:t>
-      </w:r>
-      <w:r>
-        <w:rPr>
-          <w:rFonts w:ascii="Times New Roman" w:eastAsia="Arial" w:hAnsi="Times New Roman" w:cs="Times New Roman"/>
-          <w:bCs/>
-          <w:color w:val="000000"/>
-        </w:rPr>
-        <w:t xml:space="preserve">We could also definitely optimize the memory usage and time complexity of our various functions and heuristics, which could improve the performance of our AI. </w:t>
-      </w:r>
+          <w:b/>
+          <w:color w:val="000000"/>
+        </w:rPr>
+        <w:t>V. Tournament AI Performance:</w:t>
+      </w:r>
+    </w:p>
+    <w:tbl>
+      <w:tblPr>
+        <w:tblStyle w:val="TableGrid"/>
+        <w:tblW w:w="0" w:type="auto"/>
+        <w:tblLook w:val="04A0" w:firstRow="1" w:lastRow="0" w:firstColumn="1" w:lastColumn="0" w:noHBand="0" w:noVBand="1"/>
+      </w:tblPr>
+      <w:tblGrid>
+        <w:gridCol w:w="2337"/>
+        <w:gridCol w:w="2337"/>
+        <w:gridCol w:w="2338"/>
+        <w:gridCol w:w="2338"/>
+      </w:tblGrid>
+      <w:tr>
+        <w:tc>
+          <w:tcPr>
+            <w:tcW w:w="2337" w:type="dxa"/>
+          </w:tcPr>
+          <w:p>
+            <w:pPr>
+              <w:widowControl w:val="0"/>
+              <w:spacing w:before="80"/>
+              <w:rPr>
+                <w:rFonts w:ascii="Times New Roman" w:eastAsia="Arial" w:hAnsi="Times New Roman" w:cs="Times New Roman"/>
+                <w:bCs/>
+                <w:color w:val="000000"/>
+              </w:rPr>
+            </w:pPr>
+            <w:r>
+              <w:rPr>
+                <w:rFonts w:ascii="Times New Roman" w:eastAsia="Arial" w:hAnsi="Times New Roman" w:cs="Times New Roman"/>
+                <w:bCs/>
+                <w:color w:val="000000"/>
+              </w:rPr>
+              <w:t>Board Size</w:t>
+            </w:r>
+          </w:p>
+        </w:tc>
+        <w:tc>
+          <w:tcPr>
+            <w:tcW w:w="2337" w:type="dxa"/>
+          </w:tcPr>
+          <w:p>
+            <w:pPr>
+              <w:widowControl w:val="0"/>
+              <w:spacing w:before="80"/>
+              <w:rPr>
+                <w:rFonts w:ascii="Times New Roman" w:eastAsia="Arial" w:hAnsi="Times New Roman" w:cs="Times New Roman"/>
+                <w:bCs/>
+                <w:color w:val="000000"/>
+              </w:rPr>
+            </w:pPr>
+            <w:r>
+              <w:rPr>
+                <w:rFonts w:ascii="Times New Roman" w:eastAsia="Arial" w:hAnsi="Times New Roman" w:cs="Times New Roman"/>
+                <w:bCs/>
+                <w:color w:val="000000"/>
+              </w:rPr>
+              <w:t>Sample Size</w:t>
+            </w:r>
+          </w:p>
+        </w:tc>
+        <w:tc>
+          <w:tcPr>
+            <w:tcW w:w="2338" w:type="dxa"/>
+          </w:tcPr>
+          <w:p>
+            <w:pPr>
+              <w:widowControl w:val="0"/>
+              <w:spacing w:before="80"/>
+              <w:rPr>
+                <w:rFonts w:ascii="Times New Roman" w:eastAsia="Arial" w:hAnsi="Times New Roman" w:cs="Times New Roman"/>
+                <w:bCs/>
+                <w:color w:val="000000"/>
+              </w:rPr>
+            </w:pPr>
+            <w:r>
+              <w:rPr>
+                <w:rFonts w:ascii="Times New Roman" w:eastAsia="Arial" w:hAnsi="Times New Roman" w:cs="Times New Roman"/>
+                <w:bCs/>
+                <w:color w:val="000000"/>
+              </w:rPr>
+              <w:t>Score</w:t>
+            </w:r>
+          </w:p>
+        </w:tc>
+        <w:tc>
+          <w:tcPr>
+            <w:tcW w:w="2338" w:type="dxa"/>
+          </w:tcPr>
+          <w:p>
+            <w:pPr>
+              <w:widowControl w:val="0"/>
+              <w:spacing w:before="80"/>
+              <w:rPr>
+                <w:rFonts w:ascii="Times New Roman" w:eastAsia="Arial" w:hAnsi="Times New Roman" w:cs="Times New Roman"/>
+                <w:bCs/>
+                <w:color w:val="000000"/>
+              </w:rPr>
+            </w:pPr>
+            <w:r>
+              <w:rPr>
+                <w:rFonts w:ascii="Times New Roman" w:eastAsia="Arial" w:hAnsi="Times New Roman" w:cs="Times New Roman"/>
+                <w:bCs/>
+                <w:color w:val="000000"/>
+              </w:rPr>
+              <w:t>Worlds Complete</w:t>
+            </w:r>
+          </w:p>
+        </w:tc>
+      </w:tr>
+      <w:tr>
+        <w:tc>
+          <w:tcPr>
+            <w:tcW w:w="2337" w:type="dxa"/>
+          </w:tcPr>
+          <w:p>
+            <w:pPr>
+              <w:widowControl w:val="0"/>
+              <w:spacing w:before="80"/>
+              <w:rPr>
+                <w:rFonts w:ascii="Times New Roman" w:eastAsia="Arial" w:hAnsi="Times New Roman" w:cs="Times New Roman"/>
+                <w:bCs/>
+                <w:color w:val="000000"/>
+              </w:rPr>
+            </w:pPr>
+            <w:r>
+              <w:rPr>
+                <w:rFonts w:ascii="Times New Roman" w:eastAsia="Arial" w:hAnsi="Times New Roman" w:cs="Times New Roman"/>
+                <w:bCs/>
+                <w:color w:val="000000"/>
+              </w:rPr>
+              <w:t>9x9</w:t>
+            </w:r>
+          </w:p>
+        </w:tc>
+        <w:tc>
+          <w:tcPr>
+            <w:tcW w:w="2337" w:type="dxa"/>
+          </w:tcPr>
+          <w:p>
+            <w:pPr>
+              <w:widowControl w:val="0"/>
+              <w:spacing w:before="80"/>
+              <w:rPr>
+                <w:rFonts w:ascii="Times New Roman" w:eastAsia="Arial" w:hAnsi="Times New Roman" w:cs="Times New Roman"/>
+                <w:bCs/>
+                <w:color w:val="000000"/>
+              </w:rPr>
+            </w:pPr>
+            <w:r>
+              <w:rPr>
+                <w:rFonts w:ascii="Times New Roman" w:eastAsia="Arial" w:hAnsi="Times New Roman" w:cs="Times New Roman"/>
+                <w:bCs/>
+                <w:color w:val="000000"/>
+              </w:rPr>
+              <w:t>100 boards</w:t>
+            </w:r>
+          </w:p>
+        </w:tc>
+        <w:tc>
+          <w:tcPr>
+            <w:tcW w:w="2338" w:type="dxa"/>
+          </w:tcPr>
+          <w:p>
+            <w:pPr>
+              <w:widowControl w:val="0"/>
+              <w:spacing w:before="80"/>
+              <w:rPr>
+                <w:rFonts w:ascii="Times New Roman" w:eastAsia="Arial" w:hAnsi="Times New Roman" w:cs="Times New Roman"/>
+                <w:bCs/>
+                <w:color w:val="000000"/>
+              </w:rPr>
+            </w:pPr>
+            <w:r>
+              <w:rPr>
+                <w:rFonts w:ascii="Times New Roman" w:eastAsia="Arial" w:hAnsi="Times New Roman" w:cs="Times New Roman"/>
+                <w:bCs/>
+                <w:color w:val="000000"/>
+              </w:rPr>
+              <w:t>0.24 backtracks</w:t>
+            </w:r>
+          </w:p>
+        </w:tc>
+        <w:tc>
+          <w:tcPr>
+            <w:tcW w:w="2338" w:type="dxa"/>
+          </w:tcPr>
+          <w:p>
+            <w:pPr>
+              <w:widowControl w:val="0"/>
+              <w:spacing w:before="80"/>
+              <w:rPr>
+                <w:rFonts w:ascii="Times New Roman" w:eastAsia="Arial" w:hAnsi="Times New Roman" w:cs="Times New Roman"/>
+                <w:bCs/>
+                <w:color w:val="000000"/>
+              </w:rPr>
+            </w:pPr>
+            <w:r>
+              <w:rPr>
+                <w:rFonts w:ascii="Times New Roman" w:eastAsia="Arial" w:hAnsi="Times New Roman" w:cs="Times New Roman"/>
+                <w:bCs/>
+                <w:color w:val="000000"/>
+              </w:rPr>
+              <w:t>100</w:t>
+            </w:r>
+          </w:p>
+        </w:tc>
+      </w:tr>
+      <w:tr>
+        <w:tc>
+          <w:tcPr>
+            <w:tcW w:w="2337" w:type="dxa"/>
+          </w:tcPr>
+          <w:p>
+            <w:pPr>
+              <w:widowControl w:val="0"/>
+              <w:spacing w:before="80"/>
+              <w:rPr>
+                <w:rFonts w:ascii="Times New Roman" w:eastAsia="Arial" w:hAnsi="Times New Roman" w:cs="Times New Roman"/>
+                <w:bCs/>
+                <w:color w:val="000000"/>
+              </w:rPr>
+            </w:pPr>
+            <w:r>
+              <w:rPr>
+                <w:rFonts w:ascii="Times New Roman" w:eastAsia="Arial" w:hAnsi="Times New Roman" w:cs="Times New Roman"/>
+                <w:bCs/>
+                <w:color w:val="000000"/>
+              </w:rPr>
+              <w:t>12x12</w:t>
+            </w:r>
+          </w:p>
+        </w:tc>
+        <w:tc>
+          <w:tcPr>
+            <w:tcW w:w="2337" w:type="dxa"/>
+          </w:tcPr>
+          <w:p>
+            <w:pPr>
+              <w:widowControl w:val="0"/>
+              <w:spacing w:before="80"/>
+              <w:rPr>
+                <w:rFonts w:ascii="Times New Roman" w:eastAsia="Arial" w:hAnsi="Times New Roman" w:cs="Times New Roman"/>
+                <w:bCs/>
+                <w:color w:val="000000"/>
+              </w:rPr>
+            </w:pPr>
+            <w:r>
+              <w:rPr>
+                <w:rFonts w:ascii="Times New Roman" w:eastAsia="Arial" w:hAnsi="Times New Roman" w:cs="Times New Roman"/>
+                <w:bCs/>
+                <w:color w:val="000000"/>
+              </w:rPr>
+              <w:t>100</w:t>
+            </w:r>
+          </w:p>
+        </w:tc>
+        <w:tc>
+          <w:tcPr>
+            <w:tcW w:w="2338" w:type="dxa"/>
+          </w:tcPr>
+          <w:p>
+            <w:pPr>
+              <w:widowControl w:val="0"/>
+              <w:spacing w:before="80"/>
+              <w:rPr>
+                <w:rFonts w:ascii="Times New Roman" w:eastAsia="Arial" w:hAnsi="Times New Roman" w:cs="Times New Roman"/>
+                <w:bCs/>
+                <w:color w:val="000000"/>
+              </w:rPr>
+            </w:pPr>
+            <w:r>
+              <w:rPr>
+                <w:rFonts w:ascii="Times New Roman" w:eastAsia="Arial" w:hAnsi="Times New Roman" w:cs="Times New Roman"/>
+                <w:bCs/>
+                <w:color w:val="000000"/>
+              </w:rPr>
+              <w:t>0.2 backtracks</w:t>
+            </w:r>
+          </w:p>
+        </w:tc>
+        <w:tc>
+          <w:tcPr>
+            <w:tcW w:w="2338" w:type="dxa"/>
+          </w:tcPr>
+          <w:p>
+            <w:pPr>
+              <w:widowControl w:val="0"/>
+              <w:spacing w:before="80"/>
+              <w:rPr>
+                <w:rFonts w:ascii="Times New Roman" w:eastAsia="Arial" w:hAnsi="Times New Roman" w:cs="Times New Roman"/>
+                <w:bCs/>
+                <w:color w:val="000000"/>
+              </w:rPr>
+            </w:pPr>
+            <w:r>
+              <w:rPr>
+                <w:rFonts w:ascii="Times New Roman" w:eastAsia="Arial" w:hAnsi="Times New Roman" w:cs="Times New Roman"/>
+                <w:bCs/>
+                <w:color w:val="000000"/>
+              </w:rPr>
+              <w:t>100</w:t>
+            </w:r>
+          </w:p>
+        </w:tc>
+      </w:tr>
+      <w:tr>
+        <w:tc>
+          <w:tcPr>
+            <w:tcW w:w="2337" w:type="dxa"/>
+          </w:tcPr>
+          <w:p>
+            <w:pPr>
+              <w:widowControl w:val="0"/>
+              <w:spacing w:before="80"/>
+              <w:rPr>
+                <w:rFonts w:ascii="Times New Roman" w:eastAsia="Arial" w:hAnsi="Times New Roman" w:cs="Times New Roman"/>
+                <w:bCs/>
+                <w:color w:val="000000"/>
+              </w:rPr>
+            </w:pPr>
+            <w:r>
+              <w:rPr>
+                <w:rFonts w:ascii="Times New Roman" w:eastAsia="Arial" w:hAnsi="Times New Roman" w:cs="Times New Roman"/>
+                <w:bCs/>
+                <w:color w:val="000000"/>
+              </w:rPr>
+              <w:t>16x16</w:t>
+            </w:r>
+          </w:p>
+        </w:tc>
+        <w:tc>
+          <w:tcPr>
+            <w:tcW w:w="2337" w:type="dxa"/>
+          </w:tcPr>
+          <w:p>
+            <w:pPr>
+              <w:widowControl w:val="0"/>
+              <w:spacing w:before="80"/>
+              <w:rPr>
+                <w:rFonts w:ascii="Times New Roman" w:eastAsia="Arial" w:hAnsi="Times New Roman" w:cs="Times New Roman"/>
+                <w:bCs/>
+                <w:color w:val="000000"/>
+              </w:rPr>
+            </w:pPr>
+            <w:r>
+              <w:rPr>
+                <w:rFonts w:ascii="Times New Roman" w:eastAsia="Arial" w:hAnsi="Times New Roman" w:cs="Times New Roman"/>
+                <w:bCs/>
+                <w:color w:val="000000"/>
+              </w:rPr>
+              <w:t>100</w:t>
+            </w:r>
+          </w:p>
+        </w:tc>
+        <w:tc>
+          <w:tcPr>
+            <w:tcW w:w="2338" w:type="dxa"/>
+          </w:tcPr>
+          <w:p>
+            <w:pPr>
+              <w:widowControl w:val="0"/>
+              <w:spacing w:before="80"/>
+              <w:rPr>
+                <w:rFonts w:ascii="Times New Roman" w:eastAsia="Arial" w:hAnsi="Times New Roman" w:cs="Times New Roman"/>
+                <w:bCs/>
+                <w:color w:val="000000"/>
+              </w:rPr>
+            </w:pPr>
+            <w:r>
+              <w:rPr>
+                <w:rFonts w:ascii="Times New Roman" w:eastAsia="Arial" w:hAnsi="Times New Roman" w:cs="Times New Roman"/>
+                <w:bCs/>
+                <w:color w:val="000000"/>
+              </w:rPr>
+              <w:t>0.73 backtracks</w:t>
+            </w:r>
+          </w:p>
+        </w:tc>
+        <w:tc>
+          <w:tcPr>
+            <w:tcW w:w="2338" w:type="dxa"/>
+          </w:tcPr>
+          <w:p>
+            <w:pPr>
+              <w:widowControl w:val="0"/>
+              <w:spacing w:before="80"/>
+              <w:rPr>
+                <w:rFonts w:ascii="Times New Roman" w:eastAsia="Arial" w:hAnsi="Times New Roman" w:cs="Times New Roman"/>
+                <w:bCs/>
+                <w:color w:val="000000"/>
+              </w:rPr>
+            </w:pPr>
+            <w:r>
+              <w:rPr>
+                <w:rFonts w:ascii="Times New Roman" w:eastAsia="Arial" w:hAnsi="Times New Roman" w:cs="Times New Roman"/>
+                <w:bCs/>
+                <w:color w:val="000000"/>
+              </w:rPr>
+              <w:t>100</w:t>
+            </w:r>
+          </w:p>
+        </w:tc>
+      </w:tr>
+      <w:tr>
+        <w:tc>
+          <w:tcPr>
+            <w:tcW w:w="2337" w:type="dxa"/>
+          </w:tcPr>
+          <w:p>
+            <w:pPr>
+              <w:widowControl w:val="0"/>
+              <w:spacing w:before="80"/>
+              <w:rPr>
+                <w:rFonts w:ascii="Times New Roman" w:eastAsia="Arial" w:hAnsi="Times New Roman" w:cs="Times New Roman"/>
+                <w:bCs/>
+                <w:color w:val="000000"/>
+              </w:rPr>
+            </w:pPr>
+            <w:r>
+              <w:rPr>
+                <w:rFonts w:ascii="Times New Roman" w:eastAsia="Arial" w:hAnsi="Times New Roman" w:cs="Times New Roman"/>
+                <w:bCs/>
+                <w:color w:val="000000"/>
+              </w:rPr>
+              <w:t>25x25</w:t>
+            </w:r>
+          </w:p>
+        </w:tc>
+        <w:tc>
+          <w:tcPr>
+            <w:tcW w:w="2337" w:type="dxa"/>
+          </w:tcPr>
+          <w:p>
+            <w:pPr>
+              <w:widowControl w:val="0"/>
+              <w:spacing w:before="80"/>
+              <w:rPr>
+                <w:rFonts w:ascii="Times New Roman" w:eastAsia="Arial" w:hAnsi="Times New Roman" w:cs="Times New Roman"/>
+                <w:bCs/>
+                <w:color w:val="000000"/>
+              </w:rPr>
+            </w:pPr>
+            <w:r>
+              <w:rPr>
+                <w:rFonts w:ascii="Times New Roman" w:eastAsia="Arial" w:hAnsi="Times New Roman" w:cs="Times New Roman"/>
+                <w:bCs/>
+                <w:color w:val="000000"/>
+              </w:rPr>
+              <w:t>100</w:t>
+            </w:r>
+          </w:p>
+        </w:tc>
+        <w:tc>
+          <w:tcPr>
+            <w:tcW w:w="2338" w:type="dxa"/>
+          </w:tcPr>
+          <w:p>
+            <w:pPr>
+              <w:widowControl w:val="0"/>
+              <w:spacing w:before="80"/>
+              <w:rPr>
+                <w:rFonts w:ascii="Times New Roman" w:eastAsia="Arial" w:hAnsi="Times New Roman" w:cs="Times New Roman"/>
+                <w:bCs/>
+                <w:color w:val="000000"/>
+              </w:rPr>
+            </w:pPr>
+            <w:r>
+              <w:rPr>
+                <w:rFonts w:ascii="Times New Roman" w:eastAsia="Arial" w:hAnsi="Times New Roman" w:cs="Times New Roman"/>
+                <w:bCs/>
+                <w:color w:val="000000"/>
+              </w:rPr>
+              <w:t>202.13 backtracks</w:t>
+            </w:r>
+          </w:p>
+        </w:tc>
+        <w:tc>
+          <w:tcPr>
+            <w:tcW w:w="2338" w:type="dxa"/>
+          </w:tcPr>
+          <w:p>
+            <w:pPr>
+              <w:widowControl w:val="0"/>
+              <w:spacing w:before="80"/>
+              <w:rPr>
+                <w:rFonts w:ascii="Times New Roman" w:eastAsia="Arial" w:hAnsi="Times New Roman" w:cs="Times New Roman"/>
+                <w:bCs/>
+                <w:color w:val="000000"/>
+              </w:rPr>
+            </w:pPr>
+            <w:r>
+              <w:rPr>
+                <w:rFonts w:ascii="Times New Roman" w:eastAsia="Arial" w:hAnsi="Times New Roman" w:cs="Times New Roman"/>
+                <w:bCs/>
+                <w:color w:val="000000"/>
+              </w:rPr>
+              <w:t>100</w:t>
+            </w:r>
+          </w:p>
+        </w:tc>
+      </w:tr>
+      <w:tr>
+        <w:tc>
+          <w:tcPr>
+            <w:tcW w:w="2337" w:type="dxa"/>
+          </w:tcPr>
+          <w:p>
+            <w:pPr>
+              <w:widowControl w:val="0"/>
+              <w:spacing w:before="80"/>
+              <w:rPr>
+                <w:rFonts w:ascii="Times New Roman" w:eastAsia="Arial" w:hAnsi="Times New Roman" w:cs="Times New Roman"/>
+                <w:bCs/>
+                <w:color w:val="000000"/>
+              </w:rPr>
+            </w:pPr>
+            <w:r>
+              <w:rPr>
+                <w:rFonts w:ascii="Times New Roman" w:eastAsia="Arial" w:hAnsi="Times New Roman" w:cs="Times New Roman"/>
+                <w:bCs/>
+                <w:color w:val="000000"/>
+              </w:rPr>
+              <w:t>Total Summary</w:t>
+            </w:r>
+          </w:p>
+        </w:tc>
+        <w:tc>
+          <w:tcPr>
+            <w:tcW w:w="2337" w:type="dxa"/>
+          </w:tcPr>
+          <w:p>
+            <w:pPr>
+              <w:widowControl w:val="0"/>
+              <w:spacing w:before="80"/>
+              <w:rPr>
+                <w:rFonts w:ascii="Times New Roman" w:eastAsia="Arial" w:hAnsi="Times New Roman" w:cs="Times New Roman"/>
+                <w:bCs/>
+                <w:color w:val="000000"/>
+              </w:rPr>
+            </w:pPr>
+            <w:r>
+              <w:rPr>
+                <w:rFonts w:ascii="Times New Roman" w:eastAsia="Arial" w:hAnsi="Times New Roman" w:cs="Times New Roman"/>
+                <w:bCs/>
+                <w:color w:val="000000"/>
+              </w:rPr>
+              <w:t>400</w:t>
+            </w:r>
+          </w:p>
+        </w:tc>
+        <w:tc>
+          <w:tcPr>
+            <w:tcW w:w="2338" w:type="dxa"/>
+          </w:tcPr>
+          <w:p>
+            <w:pPr>
+              <w:widowControl w:val="0"/>
+              <w:spacing w:before="80"/>
+              <w:rPr>
+                <w:rFonts w:ascii="Times New Roman" w:eastAsia="Arial" w:hAnsi="Times New Roman" w:cs="Times New Roman"/>
+                <w:bCs/>
+                <w:color w:val="000000"/>
+              </w:rPr>
+            </w:pPr>
+            <w:r>
+              <w:rPr>
+                <w:rFonts w:ascii="Times New Roman" w:eastAsia="Arial" w:hAnsi="Times New Roman" w:cs="Times New Roman"/>
+                <w:bCs/>
+                <w:color w:val="000000"/>
+              </w:rPr>
+              <w:t>50.825 backtracks</w:t>
+            </w:r>
+          </w:p>
+        </w:tc>
+        <w:tc>
+          <w:tcPr>
+            <w:tcW w:w="2338" w:type="dxa"/>
+          </w:tcPr>
+          <w:p>
+            <w:pPr>
+              <w:widowControl w:val="0"/>
+              <w:spacing w:before="80"/>
+              <w:rPr>
+                <w:rFonts w:ascii="Times New Roman" w:eastAsia="Arial" w:hAnsi="Times New Roman" w:cs="Times New Roman"/>
+                <w:bCs/>
+                <w:color w:val="000000"/>
+              </w:rPr>
+            </w:pPr>
+            <w:r>
+              <w:rPr>
+                <w:rFonts w:ascii="Times New Roman" w:eastAsia="Arial" w:hAnsi="Times New Roman" w:cs="Times New Roman"/>
+                <w:bCs/>
+                <w:color w:val="000000"/>
+              </w:rPr>
+              <w:t>400/400</w:t>
+            </w:r>
+          </w:p>
+        </w:tc>
+      </w:tr>
+    </w:tbl>
+    <w:p>
+      <w:pPr>
+        <w:widowControl w:val="0"/>
+        <w:spacing w:before="80" w:after="0" w:line="240" w:lineRule="auto"/>
+        <w:rPr>
+          <w:rFonts w:ascii="Times New Roman" w:eastAsia="Arial" w:hAnsi="Times New Roman" w:cs="Times New Roman"/>
+          <w:bCs/>
+          <w:color w:val="000000"/>
+        </w:rPr>
+      </w:pPr>
     </w:p>
     <w:sectPr>
       <w:headerReference w:type="default" r:id="rId8"/>
@@ -1197,7 +2732,6 @@
   <w:style w:type="character" w:default="1" w:styleId="DefaultParagraphFont">
     <w:name w:val="Default Paragraph Font"/>
     <w:uiPriority w:val="1"/>
-    <w:semiHidden/>
     <w:unhideWhenUsed/>
   </w:style>
   <w:style w:type="table" w:default="1" w:styleId="TableNormal">
@@ -1281,6 +2815,24 @@
       <w:sz w:val="22"/>
       <w:szCs w:val="22"/>
     </w:rPr>
+  </w:style>
+  <w:style w:type="table" w:styleId="TableGrid">
+    <w:name w:val="Table Grid"/>
+    <w:basedOn w:val="TableNormal"/>
+    <w:rsid w:val="002576B2"/>
+    <w:pPr>
+      <w:spacing w:after="0" w:line="240" w:lineRule="auto"/>
+    </w:pPr>
+    <w:tblPr>
+      <w:tblBorders>
+        <w:top w:val="single" w:sz="4" w:space="0" w:color="auto"/>
+        <w:left w:val="single" w:sz="4" w:space="0" w:color="auto"/>
+        <w:bottom w:val="single" w:sz="4" w:space="0" w:color="auto"/>
+        <w:right w:val="single" w:sz="4" w:space="0" w:color="auto"/>
+        <w:insideH w:val="single" w:sz="4" w:space="0" w:color="auto"/>
+        <w:insideV w:val="single" w:sz="4" w:space="0" w:color="auto"/>
+      </w:tblBorders>
+    </w:tblPr>
   </w:style>
 </w:styles>
 </file>
@@ -1559,12 +3111,6 @@
 </file>
 
 <file path=customXml/item1.xml><?xml version="1.0" encoding="utf-8"?>
-<go:gDocsCustomXmlDataStorage xmlns:go="http://customooxmlschemas.google.com/" xmlns:r="http://schemas.openxmlformats.org/officeDocument/2006/relationships">
-  <go:docsCustomData xmlns:go="http://customooxmlschemas.google.com/" roundtripDataSignature="AMtx7mhNImCRFHkSxvPTyT28XRaJyg6TpQ==">AMUW2mXH2jbLGtUhq9eF3O+Hy3SEE0AuOQJSamqLNXyBZNY1oL+KggjOggWYcz0U2+ErNlXF+sfuYQ0V1PgEM1a9wDaEFCwb+1sbsLxWC/9BscuRR4hGSWI=</go:docsCustomData>
-</go:gDocsCustomXmlDataStorage>
-</file>
-
-<file path=customXml/item2.xml><?xml version="1.0" encoding="utf-8"?>
 <s:customData xmlns="http://www.wps.cn/officeDocument/2013/wpsCustomData" xmlns:s="http://www.wps.cn/officeDocument/2013/wpsCustomData">
   <customSectProps>
     <customSectPr/>
@@ -1572,19 +3118,25 @@
 </s:customData>
 </file>
 
+<file path=customXml/item2.xml><?xml version="1.0" encoding="utf-8"?>
+<go:gDocsCustomXmlDataStorage xmlns:go="http://customooxmlschemas.google.com/" xmlns:r="http://schemas.openxmlformats.org/officeDocument/2006/relationships">
+  <go:docsCustomData xmlns:go="http://customooxmlschemas.google.com/" roundtripDataSignature="AMtx7mhNImCRFHkSxvPTyT28XRaJyg6TpQ==">AMUW2mXH2jbLGtUhq9eF3O+Hy3SEE0AuOQJSamqLNXyBZNY1oL+KggjOggWYcz0U2+ErNlXF+sfuYQ0V1PgEM1a9wDaEFCwb+1sbsLxWC/9BscuRR4hGSWI=</go:docsCustomData>
+</go:gDocsCustomXmlDataStorage>
+</file>
+
 <file path=customXml/itemProps1.xml><?xml version="1.0" encoding="utf-8"?>
+<ds:datastoreItem xmlns:ds="http://schemas.openxmlformats.org/officeDocument/2006/customXml" ds:itemID="{B1977F7D-205B-4081-913C-38D41E755F92}">
+  <ds:schemaRefs>
+    <ds:schemaRef ds:uri="http://www.wps.cn/officeDocument/2013/wpsCustomData"/>
+  </ds:schemaRefs>
+</ds:datastoreItem>
+</file>
+
+<file path=customXml/itemProps2.xml><?xml version="1.0" encoding="utf-8"?>
 <ds:datastoreItem xmlns:ds="http://schemas.openxmlformats.org/officeDocument/2006/customXml" ds:itemID="{11111111-1234-1234-1234-123412341234}">
   <ds:schemaRefs>
     <ds:schemaRef ds:uri="http://customooxmlschemas.google.com/"/>
     <ds:schemaRef ds:uri="http://schemas.openxmlformats.org/officeDocument/2006/relationships"/>
   </ds:schemaRefs>
 </ds:datastoreItem>
-</file>
-
-<file path=customXml/itemProps2.xml><?xml version="1.0" encoding="utf-8"?>
-<ds:datastoreItem xmlns:ds="http://schemas.openxmlformats.org/officeDocument/2006/customXml" ds:itemID="{B1977F7D-205B-4081-913C-38D41E755F92}">
-  <ds:schemaRefs>
-    <ds:schemaRef ds:uri="http://www.wps.cn/officeDocument/2013/wpsCustomData"/>
-  </ds:schemaRefs>
-</ds:datastoreItem>
 </file>
</xml_diff>